<commit_message>
faith sep 18 page4
</commit_message>
<xml_diff>
--- a/Extra_docs/Kindergarten.docx
+++ b/Extra_docs/Kindergarten.docx
@@ -479,6 +479,188 @@
           <w:rFonts w:ascii="MS Gothic" w:eastAsia="MS Gothic" w:hAnsi="MS Gothic" w:cs="MS Gothic" w:hint="eastAsia"/>
         </w:rPr>
         <w:lastRenderedPageBreak/>
+        <w:t>怪物</w:t>
+      </w:r>
+      <w:proofErr w:type="spellEnd"/>
+    </w:p>
+    <w:p>
+      <w:pPr>
+        <w:rPr>
+          <w:rFonts w:ascii="MS Gothic" w:eastAsia="MS Gothic" w:hAnsi="MS Gothic" w:cs="MS Gothic"/>
+        </w:rPr>
+      </w:pPr>
+      <w:proofErr w:type="spellStart"/>
+      <w:r>
+        <w:rPr>
+          <w:rFonts w:ascii="MS Gothic" w:eastAsia="MS Gothic" w:hAnsi="MS Gothic" w:cs="MS Gothic" w:hint="eastAsia"/>
+        </w:rPr>
+        <w:t>惊喜</w:t>
+      </w:r>
+      <w:proofErr w:type="spellEnd"/>
+    </w:p>
+    <w:p>
+      <w:pPr>
+        <w:rPr>
+          <w:rFonts w:ascii="MS Gothic" w:eastAsia="MS Gothic" w:hAnsi="MS Gothic" w:cs="MS Gothic"/>
+        </w:rPr>
+      </w:pPr>
+      <w:proofErr w:type="spellStart"/>
+      <w:r>
+        <w:rPr>
+          <w:rFonts w:ascii="MS Gothic" w:eastAsia="MS Gothic" w:hAnsi="MS Gothic" w:cs="MS Gothic" w:hint="eastAsia"/>
+        </w:rPr>
+        <w:t>赶走</w:t>
+      </w:r>
+      <w:proofErr w:type="spellEnd"/>
+    </w:p>
+    <w:p>
+      <w:pPr>
+        <w:rPr>
+          <w:rFonts w:ascii="MS Gothic" w:eastAsia="MS Gothic" w:hAnsi="MS Gothic" w:cs="MS Gothic"/>
+        </w:rPr>
+      </w:pPr>
+      <w:proofErr w:type="spellStart"/>
+      <w:r>
+        <w:rPr>
+          <w:rFonts w:ascii="MS Gothic" w:eastAsia="MS Gothic" w:hAnsi="MS Gothic" w:cs="MS Gothic" w:hint="eastAsia"/>
+        </w:rPr>
+        <w:t>看</w:t>
+      </w:r>
+      <w:r>
+        <w:rPr>
+          <w:rFonts w:ascii="Microsoft JhengHei" w:eastAsia="Microsoft JhengHei" w:hAnsi="Microsoft JhengHei" w:cs="Microsoft JhengHei" w:hint="eastAsia"/>
+        </w:rPr>
+        <w:t>见</w:t>
+      </w:r>
+      <w:proofErr w:type="spellEnd"/>
+    </w:p>
+    <w:p>
+      <w:pPr>
+        <w:rPr>
+          <w:rFonts w:ascii="MS Gothic" w:eastAsia="MS Gothic" w:hAnsi="MS Gothic" w:cs="MS Gothic"/>
+        </w:rPr>
+      </w:pPr>
+      <w:proofErr w:type="spellStart"/>
+      <w:r>
+        <w:rPr>
+          <w:rFonts w:ascii="MS Gothic" w:eastAsia="MS Gothic" w:hAnsi="MS Gothic" w:cs="MS Gothic" w:hint="eastAsia"/>
+        </w:rPr>
+        <w:t>大洞</w:t>
+      </w:r>
+      <w:proofErr w:type="spellEnd"/>
+    </w:p>
+    <w:p>
+      <w:pPr>
+        <w:rPr>
+          <w:rFonts w:ascii="MS Gothic" w:eastAsia="MS Gothic" w:hAnsi="MS Gothic" w:cs="MS Gothic"/>
+        </w:rPr>
+      </w:pPr>
+      <w:proofErr w:type="spellStart"/>
+      <w:r>
+        <w:rPr>
+          <w:rFonts w:ascii="MS Gothic" w:eastAsia="MS Gothic" w:hAnsi="MS Gothic" w:cs="MS Gothic" w:hint="eastAsia"/>
+        </w:rPr>
+        <w:t>最后</w:t>
+      </w:r>
+      <w:proofErr w:type="spellEnd"/>
+    </w:p>
+    <w:p>
+      <w:pPr>
+        <w:rPr>
+          <w:rFonts w:ascii="MS Gothic" w:eastAsia="MS Gothic" w:hAnsi="MS Gothic" w:cs="MS Gothic"/>
+        </w:rPr>
+      </w:pPr>
+      <w:proofErr w:type="spellStart"/>
+      <w:r>
+        <w:rPr>
+          <w:rFonts w:ascii="MS Gothic" w:eastAsia="MS Gothic" w:hAnsi="MS Gothic" w:cs="MS Gothic" w:hint="eastAsia"/>
+        </w:rPr>
+        <w:t>开心</w:t>
+      </w:r>
+      <w:proofErr w:type="spellEnd"/>
+    </w:p>
+    <w:p>
+      <w:pPr>
+        <w:rPr>
+          <w:rFonts w:ascii="MS Gothic" w:eastAsia="MS Gothic" w:hAnsi="MS Gothic" w:cs="MS Gothic"/>
+        </w:rPr>
+      </w:pPr>
+      <w:proofErr w:type="spellStart"/>
+      <w:r>
+        <w:rPr>
+          <w:rFonts w:ascii="Microsoft JhengHei" w:eastAsia="Microsoft JhengHei" w:hAnsi="Microsoft JhengHei" w:cs="Microsoft JhengHei" w:hint="eastAsia"/>
+        </w:rPr>
+        <w:t>伤</w:t>
+      </w:r>
+      <w:r>
+        <w:rPr>
+          <w:rFonts w:ascii="MS Gothic" w:eastAsia="MS Gothic" w:hAnsi="MS Gothic" w:cs="MS Gothic" w:hint="eastAsia"/>
+        </w:rPr>
+        <w:t>心</w:t>
+      </w:r>
+      <w:proofErr w:type="spellEnd"/>
+    </w:p>
+    <w:p>
+      <w:pPr>
+        <w:rPr>
+          <w:rFonts w:ascii="MS Gothic" w:eastAsia="MS Gothic" w:hAnsi="MS Gothic" w:cs="MS Gothic"/>
+        </w:rPr>
+      </w:pPr>
+      <w:proofErr w:type="spellStart"/>
+      <w:r>
+        <w:rPr>
+          <w:rFonts w:ascii="Microsoft JhengHei" w:eastAsia="Microsoft JhengHei" w:hAnsi="Microsoft JhengHei" w:cs="Microsoft JhengHei" w:hint="eastAsia"/>
+        </w:rPr>
+        <w:t>贪</w:t>
+      </w:r>
+      <w:r>
+        <w:rPr>
+          <w:rFonts w:ascii="MS Gothic" w:eastAsia="MS Gothic" w:hAnsi="MS Gothic" w:cs="MS Gothic" w:hint="eastAsia"/>
+        </w:rPr>
+        <w:t>心</w:t>
+      </w:r>
+      <w:proofErr w:type="spellEnd"/>
+    </w:p>
+    <w:p>
+      <w:pPr>
+        <w:rPr>
+          <w:rFonts w:ascii="MS Gothic" w:eastAsia="MS Gothic" w:hAnsi="MS Gothic" w:cs="MS Gothic"/>
+        </w:rPr>
+      </w:pPr>
+      <w:proofErr w:type="spellStart"/>
+      <w:r>
+        <w:rPr>
+          <w:rFonts w:ascii="MS Gothic" w:eastAsia="MS Gothic" w:hAnsi="MS Gothic" w:cs="MS Gothic" w:hint="eastAsia"/>
+        </w:rPr>
+        <w:t>方法</w:t>
+      </w:r>
+      <w:proofErr w:type="spellEnd"/>
+    </w:p>
+    <w:p>
+      <w:pPr>
+        <w:rPr>
+          <w:rFonts w:ascii="MS Gothic" w:eastAsia="MS Gothic" w:hAnsi="MS Gothic" w:cs="MS Gothic"/>
+        </w:rPr>
+      </w:pPr>
+    </w:p>
+    <w:p>
+      <w:pPr>
+        <w:rPr>
+          <w:rFonts w:ascii="MS Gothic" w:eastAsia="MS Gothic" w:hAnsi="MS Gothic" w:cs="MS Gothic"/>
+        </w:rPr>
+      </w:pPr>
+    </w:p>
+    <w:p>
+      <w:pPr>
+        <w:rPr>
+          <w:rFonts w:ascii="MS Gothic" w:eastAsia="MS Gothic" w:hAnsi="MS Gothic" w:cs="MS Gothic"/>
+        </w:rPr>
+      </w:pPr>
+      <w:proofErr w:type="spellStart"/>
+      <w:r>
+        <w:rPr>
+          <w:rFonts w:ascii="MS Gothic" w:eastAsia="MS Gothic" w:hAnsi="MS Gothic" w:cs="MS Gothic" w:hint="eastAsia"/>
+        </w:rPr>
         <w:t>玻璃</w:t>
       </w:r>
       <w:proofErr w:type="spellEnd"/>
@@ -888,7 +1070,6 @@
           <w:sz w:val="120"/>
           <w:szCs w:val="120"/>
         </w:rPr>
-        <w:lastRenderedPageBreak/>
         <w:t>突然</w:t>
       </w:r>
       <w:proofErr w:type="spellEnd"/>

</xml_diff>

<commit_message>
Added 3 Oct changes
</commit_message>
<xml_diff>
--- a/Extra_docs/Kindergarten.docx
+++ b/Extra_docs/Kindergarten.docx
@@ -1205,6 +1205,452 @@
       <w:proofErr w:type="spellEnd"/>
     </w:p>
     <w:p/>
+    <w:p/>
+    <w:p/>
+    <w:p/>
+    <w:p/>
+    <w:p/>
+    <w:p/>
+    <w:p/>
+    <w:p/>
+    <w:p/>
+    <w:p>
+      <w:pPr>
+        <w:rPr>
+          <w:rFonts w:ascii="MS Gothic" w:eastAsia="MS Gothic" w:hAnsi="MS Gothic" w:cs="MS Gothic"/>
+        </w:rPr>
+      </w:pPr>
+      <w:proofErr w:type="spellStart"/>
+      <w:r>
+        <w:rPr>
+          <w:rFonts w:ascii="MS Gothic" w:eastAsia="MS Gothic" w:hAnsi="MS Gothic" w:cs="MS Gothic" w:hint="eastAsia"/>
+        </w:rPr>
+        <w:lastRenderedPageBreak/>
+        <w:t>好像</w:t>
+      </w:r>
+      <w:proofErr w:type="spellEnd"/>
+    </w:p>
+    <w:p>
+      <w:proofErr w:type="spellStart"/>
+      <w:r>
+        <w:rPr>
+          <w:rFonts w:ascii="MS Gothic" w:eastAsia="MS Gothic" w:hAnsi="MS Gothic" w:cs="MS Gothic" w:hint="eastAsia"/>
+        </w:rPr>
+        <w:t>已</w:t>
+      </w:r>
+      <w:r>
+        <w:rPr>
+          <w:rFonts w:ascii="Microsoft JhengHei" w:eastAsia="Microsoft JhengHei" w:hAnsi="Microsoft JhengHei" w:cs="Microsoft JhengHei" w:hint="eastAsia"/>
+        </w:rPr>
+        <w:t>经</w:t>
+      </w:r>
+      <w:proofErr w:type="spellEnd"/>
+      <w:r>
+        <w:t xml:space="preserve"> </w:t>
+      </w:r>
+    </w:p>
+    <w:p>
+      <w:proofErr w:type="spellStart"/>
+      <w:r>
+        <w:rPr>
+          <w:rFonts w:ascii="MS Gothic" w:eastAsia="MS Gothic" w:hAnsi="MS Gothic" w:cs="MS Gothic" w:hint="eastAsia"/>
+        </w:rPr>
+        <w:t>生病</w:t>
+      </w:r>
+      <w:proofErr w:type="spellEnd"/>
+      <w:r>
+        <w:t xml:space="preserve"> </w:t>
+      </w:r>
+    </w:p>
+    <w:p>
+      <w:pPr>
+        <w:rPr>
+          <w:rFonts w:ascii="MS Gothic" w:eastAsia="MS Gothic" w:hAnsi="MS Gothic" w:cs="MS Gothic"/>
+        </w:rPr>
+      </w:pPr>
+      <w:proofErr w:type="spellStart"/>
+      <w:r>
+        <w:rPr>
+          <w:rFonts w:ascii="MS Gothic" w:eastAsia="MS Gothic" w:hAnsi="MS Gothic" w:cs="MS Gothic" w:hint="eastAsia"/>
+        </w:rPr>
+        <w:t>如果</w:t>
+      </w:r>
+      <w:proofErr w:type="spellEnd"/>
+    </w:p>
+    <w:p>
+      <w:pPr>
+        <w:rPr>
+          <w:rFonts w:ascii="MS Gothic" w:eastAsia="MS Gothic" w:hAnsi="MS Gothic" w:cs="MS Gothic"/>
+        </w:rPr>
+      </w:pPr>
+      <w:proofErr w:type="spellStart"/>
+      <w:r>
+        <w:rPr>
+          <w:rFonts w:ascii="Microsoft JhengHei" w:eastAsia="Microsoft JhengHei" w:hAnsi="Microsoft JhengHei" w:cs="Microsoft JhengHei" w:hint="eastAsia"/>
+        </w:rPr>
+        <w:t>现</w:t>
+      </w:r>
+      <w:r>
+        <w:rPr>
+          <w:rFonts w:ascii="MS Gothic" w:eastAsia="MS Gothic" w:hAnsi="MS Gothic" w:cs="MS Gothic" w:hint="eastAsia"/>
+        </w:rPr>
+        <w:t>在</w:t>
+      </w:r>
+      <w:proofErr w:type="spellEnd"/>
+    </w:p>
+    <w:p>
+      <w:proofErr w:type="spellStart"/>
+      <w:r>
+        <w:rPr>
+          <w:rFonts w:ascii="MS Gothic" w:eastAsia="MS Gothic" w:hAnsi="MS Gothic" w:cs="MS Gothic" w:hint="eastAsia"/>
+        </w:rPr>
+        <w:t>地方</w:t>
+      </w:r>
+      <w:proofErr w:type="spellEnd"/>
+    </w:p>
+    <w:p>
+      <w:pPr>
+        <w:rPr>
+          <w:rFonts w:ascii="MS Gothic" w:eastAsia="MS Gothic" w:hAnsi="MS Gothic" w:cs="MS Gothic"/>
+        </w:rPr>
+      </w:pPr>
+      <w:proofErr w:type="spellStart"/>
+      <w:r>
+        <w:rPr>
+          <w:rFonts w:ascii="MS Gothic" w:eastAsia="MS Gothic" w:hAnsi="MS Gothic" w:cs="MS Gothic" w:hint="eastAsia"/>
+        </w:rPr>
+        <w:t>力气</w:t>
+      </w:r>
+      <w:proofErr w:type="spellEnd"/>
+    </w:p>
+    <w:p>
+      <w:pPr>
+        <w:rPr>
+          <w:rFonts w:ascii="MS Gothic" w:eastAsia="MS Gothic" w:hAnsi="MS Gothic" w:cs="MS Gothic"/>
+        </w:rPr>
+      </w:pPr>
+      <w:proofErr w:type="spellStart"/>
+      <w:r>
+        <w:rPr>
+          <w:rFonts w:ascii="MS Gothic" w:eastAsia="MS Gothic" w:hAnsi="MS Gothic" w:cs="MS Gothic" w:hint="eastAsia"/>
+        </w:rPr>
+        <w:t>不再</w:t>
+      </w:r>
+      <w:proofErr w:type="spellEnd"/>
+    </w:p>
+    <w:p>
+      <w:pPr>
+        <w:rPr>
+          <w:rFonts w:ascii="MS Gothic" w:eastAsia="MS Gothic" w:hAnsi="MS Gothic" w:cs="MS Gothic"/>
+        </w:rPr>
+      </w:pPr>
+    </w:p>
+    <w:p>
+      <w:r>
+        <w:rPr>
+          <w:rFonts w:ascii="MS Gothic" w:eastAsia="MS Gothic" w:hAnsi="MS Gothic" w:cs="MS Gothic" w:hint="eastAsia"/>
+        </w:rPr>
+        <w:t>又</w:t>
+      </w:r>
+    </w:p>
+    <w:p>
+      <w:r>
+        <w:rPr>
+          <w:rFonts w:ascii="MS Gothic" w:eastAsia="MS Gothic" w:hAnsi="MS Gothic" w:cs="MS Gothic" w:hint="eastAsia"/>
+        </w:rPr>
+        <w:t>也</w:t>
+      </w:r>
+    </w:p>
+    <w:p>
+      <w:pPr>
+        <w:rPr>
+          <w:rFonts w:ascii="MS Gothic" w:eastAsia="MS Gothic" w:hAnsi="MS Gothic" w:cs="MS Gothic"/>
+        </w:rPr>
+      </w:pPr>
+      <w:r>
+        <w:rPr>
+          <w:rFonts w:ascii="MS Gothic" w:eastAsia="MS Gothic" w:hAnsi="MS Gothic" w:cs="MS Gothic" w:hint="eastAsia"/>
+        </w:rPr>
+        <w:t>太</w:t>
+      </w:r>
+    </w:p>
+    <w:p>
+      <w:r>
+        <w:rPr>
+          <w:rFonts w:ascii="MS Gothic" w:eastAsia="MS Gothic" w:hAnsi="MS Gothic" w:cs="MS Gothic" w:hint="eastAsia"/>
+        </w:rPr>
+        <w:t>狠</w:t>
+      </w:r>
+    </w:p>
+    <w:p>
+      <w:pPr>
+        <w:rPr>
+          <w:rFonts w:ascii="MS Gothic" w:eastAsia="MS Gothic" w:hAnsi="MS Gothic" w:cs="MS Gothic"/>
+        </w:rPr>
+      </w:pPr>
+      <w:r>
+        <w:rPr>
+          <w:rFonts w:ascii="MS Gothic" w:eastAsia="MS Gothic" w:hAnsi="MS Gothic" w:cs="MS Gothic" w:hint="eastAsia"/>
+        </w:rPr>
+        <w:t>冷</w:t>
+      </w:r>
+    </w:p>
+    <w:p>
+      <w:pPr>
+        <w:rPr>
+          <w:rFonts w:ascii="Microsoft JhengHei" w:eastAsia="Microsoft JhengHei" w:hAnsi="Microsoft JhengHei" w:cs="Microsoft JhengHei"/>
+        </w:rPr>
+      </w:pPr>
+      <w:r>
+        <w:rPr>
+          <w:rFonts w:ascii="Microsoft JhengHei" w:eastAsia="Microsoft JhengHei" w:hAnsi="Microsoft JhengHei" w:cs="Microsoft JhengHei" w:hint="eastAsia"/>
+        </w:rPr>
+        <w:t>热</w:t>
+      </w:r>
+    </w:p>
+    <w:p>
+      <w:pPr>
+        <w:rPr>
+          <w:rFonts w:ascii="MS Gothic" w:eastAsia="MS Gothic" w:hAnsi="MS Gothic" w:cs="MS Gothic"/>
+        </w:rPr>
+      </w:pPr>
+      <w:r>
+        <w:rPr>
+          <w:rFonts w:ascii="MS Gothic" w:eastAsia="MS Gothic" w:hAnsi="MS Gothic" w:cs="MS Gothic" w:hint="eastAsia"/>
+        </w:rPr>
+        <w:t>高</w:t>
+      </w:r>
+    </w:p>
+    <w:p>
+      <w:r>
+        <w:rPr>
+          <w:rFonts w:ascii="MS Gothic" w:eastAsia="MS Gothic" w:hAnsi="MS Gothic" w:cs="MS Gothic" w:hint="eastAsia"/>
+        </w:rPr>
+        <w:t>矮</w:t>
+      </w:r>
+      <w:r>
+        <w:t xml:space="preserve"> </w:t>
+      </w:r>
+    </w:p>
+    <w:p>
+      <w:pPr>
+        <w:rPr>
+          <w:rFonts w:ascii="MS Gothic" w:eastAsia="MS Gothic" w:hAnsi="MS Gothic" w:cs="MS Gothic"/>
+        </w:rPr>
+      </w:pPr>
+      <w:r>
+        <w:rPr>
+          <w:rFonts w:ascii="MS Gothic" w:eastAsia="MS Gothic" w:hAnsi="MS Gothic" w:cs="MS Gothic" w:hint="eastAsia"/>
+        </w:rPr>
+        <w:t>帮</w:t>
+      </w:r>
+    </w:p>
+    <w:p>
+      <w:pPr>
+        <w:rPr>
+          <w:rFonts w:ascii="MS Gothic" w:eastAsia="MS Gothic" w:hAnsi="MS Gothic" w:cs="MS Gothic"/>
+        </w:rPr>
+      </w:pPr>
+      <w:proofErr w:type="spellStart"/>
+      <w:r>
+        <w:rPr>
+          <w:rFonts w:ascii="MS Gothic" w:eastAsia="MS Gothic" w:hAnsi="MS Gothic" w:cs="MS Gothic" w:hint="eastAsia"/>
+        </w:rPr>
+        <w:t>站起来</w:t>
+      </w:r>
+      <w:proofErr w:type="spellEnd"/>
+    </w:p>
+    <w:p>
+      <w:pPr>
+        <w:rPr>
+          <w:rFonts w:ascii="MS Gothic" w:eastAsia="MS Gothic" w:hAnsi="MS Gothic" w:cs="MS Gothic"/>
+        </w:rPr>
+      </w:pPr>
+      <w:r>
+        <w:rPr>
+          <w:rFonts w:ascii="MS Gothic" w:eastAsia="MS Gothic" w:hAnsi="MS Gothic" w:cs="MS Gothic" w:hint="eastAsia"/>
+        </w:rPr>
+        <w:t>胖</w:t>
+      </w:r>
+    </w:p>
+    <w:p>
+      <w:r>
+        <w:rPr>
+          <w:rFonts w:ascii="MS Gothic" w:eastAsia="MS Gothic" w:hAnsi="MS Gothic" w:cs="MS Gothic" w:hint="eastAsia"/>
+        </w:rPr>
+        <w:t>瘦</w:t>
+      </w:r>
+    </w:p>
+    <w:p>
+      <w:proofErr w:type="spellStart"/>
+      <w:r>
+        <w:rPr>
+          <w:rFonts w:ascii="MS Gothic" w:eastAsia="MS Gothic" w:hAnsi="MS Gothic" w:cs="MS Gothic" w:hint="eastAsia"/>
+        </w:rPr>
+        <w:t>白色</w:t>
+      </w:r>
+      <w:proofErr w:type="spellEnd"/>
+    </w:p>
+    <w:p>
+      <w:pPr>
+        <w:rPr>
+          <w:rFonts w:ascii="MS Gothic" w:eastAsia="MS Gothic" w:hAnsi="MS Gothic" w:cs="MS Gothic"/>
+        </w:rPr>
+      </w:pPr>
+      <w:proofErr w:type="spellStart"/>
+      <w:r>
+        <w:rPr>
+          <w:rFonts w:ascii="MS Gothic" w:eastAsia="MS Gothic" w:hAnsi="MS Gothic" w:cs="MS Gothic" w:hint="eastAsia"/>
+        </w:rPr>
+        <w:t>直到有</w:t>
+      </w:r>
+      <w:proofErr w:type="spellEnd"/>
+      <w:r>
+        <w:t xml:space="preserve"> </w:t>
+      </w:r>
+      <w:proofErr w:type="spellStart"/>
+      <w:r>
+        <w:rPr>
+          <w:rFonts w:ascii="MS Gothic" w:eastAsia="MS Gothic" w:hAnsi="MS Gothic" w:cs="MS Gothic" w:hint="eastAsia"/>
+        </w:rPr>
+        <w:t>一天</w:t>
+      </w:r>
+      <w:proofErr w:type="spellEnd"/>
+    </w:p>
+    <w:p>
+      <w:pPr>
+        <w:rPr>
+          <w:rFonts w:ascii="MS Gothic" w:eastAsia="MS Gothic" w:hAnsi="MS Gothic" w:cs="MS Gothic"/>
+        </w:rPr>
+      </w:pPr>
+    </w:p>
+    <w:p>
+      <w:proofErr w:type="spellStart"/>
+      <w:r>
+        <w:rPr>
+          <w:rFonts w:ascii="MS Gothic" w:eastAsia="MS Gothic" w:hAnsi="MS Gothic" w:cs="MS Gothic" w:hint="eastAsia"/>
+        </w:rPr>
+        <w:t>白色</w:t>
+      </w:r>
+      <w:proofErr w:type="spellEnd"/>
+      <w:r>
+        <w:t xml:space="preserve"> </w:t>
+      </w:r>
+    </w:p>
+    <w:p>
+      <w:proofErr w:type="spellStart"/>
+      <w:r>
+        <w:rPr>
+          <w:rFonts w:ascii="MS Gothic" w:eastAsia="MS Gothic" w:hAnsi="MS Gothic" w:cs="MS Gothic" w:hint="eastAsia"/>
+        </w:rPr>
+        <w:t>没有</w:t>
+      </w:r>
+      <w:proofErr w:type="spellEnd"/>
+    </w:p>
+    <w:p>
+      <w:proofErr w:type="spellStart"/>
+      <w:r>
+        <w:rPr>
+          <w:rFonts w:ascii="MS Gothic" w:eastAsia="MS Gothic" w:hAnsi="MS Gothic" w:cs="MS Gothic" w:hint="eastAsia"/>
+        </w:rPr>
+        <w:t>巨人</w:t>
+      </w:r>
+      <w:proofErr w:type="spellEnd"/>
+    </w:p>
+    <w:p>
+      <w:pPr>
+        <w:rPr>
+          <w:rFonts w:ascii="MS Gothic" w:eastAsia="MS Gothic" w:hAnsi="MS Gothic" w:cs="MS Gothic"/>
+        </w:rPr>
+      </w:pPr>
+      <w:proofErr w:type="spellStart"/>
+      <w:r>
+        <w:rPr>
+          <w:rFonts w:ascii="MS Gothic" w:eastAsia="MS Gothic" w:hAnsi="MS Gothic" w:cs="MS Gothic" w:hint="eastAsia"/>
+        </w:rPr>
+        <w:t>可以</w:t>
+      </w:r>
+      <w:proofErr w:type="spellEnd"/>
+    </w:p>
+    <w:p>
+      <w:proofErr w:type="spellStart"/>
+      <w:r>
+        <w:rPr>
+          <w:rFonts w:ascii="Microsoft JhengHei" w:eastAsia="Microsoft JhengHei" w:hAnsi="Microsoft JhengHei" w:cs="Microsoft JhengHei" w:hint="eastAsia"/>
+        </w:rPr>
+        <w:t>变</w:t>
+      </w:r>
+      <w:r>
+        <w:rPr>
+          <w:rFonts w:ascii="MS Gothic" w:eastAsia="MS Gothic" w:hAnsi="MS Gothic" w:cs="MS Gothic" w:hint="eastAsia"/>
+        </w:rPr>
+        <w:t>得</w:t>
+      </w:r>
+      <w:proofErr w:type="spellEnd"/>
+    </w:p>
+    <w:p>
+      <w:proofErr w:type="spellStart"/>
+      <w:r>
+        <w:rPr>
+          <w:rFonts w:ascii="MS Gothic" w:eastAsia="MS Gothic" w:hAnsi="MS Gothic" w:cs="MS Gothic" w:hint="eastAsia"/>
+        </w:rPr>
+        <w:t>住在</w:t>
+      </w:r>
+      <w:proofErr w:type="spellEnd"/>
+    </w:p>
+    <w:p>
+      <w:proofErr w:type="spellStart"/>
+      <w:r>
+        <w:rPr>
+          <w:rFonts w:ascii="MS Gothic" w:eastAsia="MS Gothic" w:hAnsi="MS Gothic" w:cs="MS Gothic" w:hint="eastAsia"/>
+        </w:rPr>
+        <w:t>害怕</w:t>
+      </w:r>
+      <w:proofErr w:type="spellEnd"/>
+    </w:p>
+    <w:p>
+      <w:r>
+        <w:rPr>
+          <w:rFonts w:ascii="Microsoft JhengHei" w:eastAsia="Microsoft JhengHei" w:hAnsi="Microsoft JhengHei" w:cs="Microsoft JhengHei" w:hint="eastAsia"/>
+        </w:rPr>
+        <w:t>长</w:t>
+      </w:r>
+      <w:r>
+        <w:t xml:space="preserve"> </w:t>
+      </w:r>
+      <w:r>
+        <w:rPr>
+          <w:rFonts w:ascii="MS Gothic" w:eastAsia="MS Gothic" w:hAnsi="MS Gothic" w:cs="MS Gothic" w:hint="eastAsia"/>
+        </w:rPr>
+        <w:t>得</w:t>
+      </w:r>
+    </w:p>
+    <w:p>
+      <w:proofErr w:type="spellStart"/>
+      <w:r>
+        <w:rPr>
+          <w:rFonts w:ascii="Microsoft JhengHei" w:eastAsia="Microsoft JhengHei" w:hAnsi="Microsoft JhengHei" w:cs="Microsoft JhengHei" w:hint="eastAsia"/>
+        </w:rPr>
+        <w:t>伤</w:t>
+      </w:r>
+      <w:r>
+        <w:rPr>
+          <w:rFonts w:ascii="MS Gothic" w:eastAsia="MS Gothic" w:hAnsi="MS Gothic" w:cs="MS Gothic" w:hint="eastAsia"/>
+        </w:rPr>
+        <w:t>心</w:t>
+      </w:r>
+      <w:proofErr w:type="spellEnd"/>
+    </w:p>
+    <w:p>
+      <w:proofErr w:type="spellStart"/>
+      <w:r>
+        <w:rPr>
+          <w:rFonts w:ascii="MS Gothic" w:eastAsia="MS Gothic" w:hAnsi="MS Gothic" w:cs="MS Gothic" w:hint="eastAsia"/>
+        </w:rPr>
+        <w:t>开始</w:t>
+      </w:r>
+      <w:proofErr w:type="spellEnd"/>
+    </w:p>
     <w:sectPr>
       <w:pgSz w:w="11900" w:h="16840"/>
       <w:pgMar w:top="1440" w:right="1440" w:bottom="1440" w:left="1440" w:header="708" w:footer="708" w:gutter="0"/>

</xml_diff>